<commit_message>
Update LAMP STACK AWS - Anderson Stiven Florez.docx
</commit_message>
<xml_diff>
--- a/WEB STACK IMPLEMENTATION (LAMP STACK) IN AWS/LAMP STACK AWS - Anderson Stiven Florez.docx
+++ b/WEB STACK IMPLEMENTATION (LAMP STACK) IN AWS/LAMP STACK AWS - Anderson Stiven Florez.docx
@@ -9,6 +9,7 @@
           <w:rFonts w:ascii="Times New Roman" w:hAnsi="Times New Roman" w:cs="Times New Roman"/>
           <w:sz w:val="24"/>
           <w:szCs w:val="24"/>
+          <w:lang w:val="en-US"/>
         </w:rPr>
       </w:pPr>
       <w:r>
@@ -20,6 +21,94 @@
           <w:szCs w:val="24"/>
           <w:lang w:val="en-US"/>
         </w:rPr>
+        <w:fldChar w:fldCharType="begin"/>
+      </w:r>
+      <w:r>
+        <w:rPr>
+          <w:rFonts w:ascii="Times New Roman" w:hAnsi="Times New Roman" w:cs="Times New Roman"/>
+          <w:b/>
+          <w:bCs/>
+          <w:sz w:val="24"/>
+          <w:szCs w:val="24"/>
+          <w:lang w:val="en-US"/>
+        </w:rPr>
+        <w:instrText>HYPERLINK "https://github.com/stiven-skyward/DevOpsTraining.git"</w:instrText>
+      </w:r>
+      <w:r>
+        <w:rPr>
+          <w:rFonts w:ascii="Times New Roman" w:hAnsi="Times New Roman" w:cs="Times New Roman"/>
+          <w:b/>
+          <w:bCs/>
+          <w:sz w:val="24"/>
+          <w:szCs w:val="24"/>
+          <w:lang w:val="en-US"/>
+        </w:rPr>
+      </w:r>
+      <w:r>
+        <w:rPr>
+          <w:rFonts w:ascii="Times New Roman" w:hAnsi="Times New Roman" w:cs="Times New Roman"/>
+          <w:b/>
+          <w:bCs/>
+          <w:sz w:val="24"/>
+          <w:szCs w:val="24"/>
+          <w:lang w:val="en-US"/>
+        </w:rPr>
+        <w:fldChar w:fldCharType="separate"/>
+      </w:r>
+      <w:r>
+        <w:rPr>
+          <w:rStyle w:val="Hipervnculo"/>
+          <w:rFonts w:ascii="Times New Roman" w:hAnsi="Times New Roman" w:cs="Times New Roman"/>
+          <w:b/>
+          <w:bCs/>
+          <w:sz w:val="24"/>
+          <w:szCs w:val="24"/>
+          <w:lang w:val="en-US"/>
+        </w:rPr>
+        <w:t>https://github.com/stiven-skyward/DevOpsTraining.git</w:t>
+      </w:r>
+      <w:r>
+        <w:rPr>
+          <w:rFonts w:ascii="Times New Roman" w:hAnsi="Times New Roman" w:cs="Times New Roman"/>
+          <w:b/>
+          <w:bCs/>
+          <w:sz w:val="24"/>
+          <w:szCs w:val="24"/>
+          <w:lang w:val="en-US"/>
+        </w:rPr>
+        <w:fldChar w:fldCharType="end"/>
+      </w:r>
+      <w:r>
+        <w:rPr>
+          <w:rFonts w:ascii="Times New Roman" w:hAnsi="Times New Roman" w:cs="Times New Roman"/>
+          <w:b/>
+          <w:bCs/>
+          <w:sz w:val="24"/>
+          <w:szCs w:val="24"/>
+          <w:lang w:val="en-US"/>
+        </w:rPr>
+        <w:br/>
+      </w:r>
+      <w:r>
+        <w:rPr>
+          <w:rFonts w:ascii="Times New Roman" w:hAnsi="Times New Roman" w:cs="Times New Roman"/>
+          <w:b/>
+          <w:bCs/>
+          <w:sz w:val="24"/>
+          <w:szCs w:val="24"/>
+          <w:lang w:val="en-US"/>
+        </w:rPr>
+        <w:br/>
+      </w:r>
+      <w:r>
+        <w:rPr>
+          <w:rFonts w:ascii="Times New Roman" w:hAnsi="Times New Roman" w:cs="Times New Roman"/>
+          <w:b/>
+          <w:bCs/>
+          <w:sz w:val="24"/>
+          <w:szCs w:val="24"/>
+          <w:lang w:val="en-US"/>
+        </w:rPr>
         <w:t>The Software Development Life Cycle (SDLC)</w:t>
       </w:r>
       <w:r>
@@ -36,116 +125,9 @@
           <w:rFonts w:ascii="Times New Roman" w:hAnsi="Times New Roman" w:cs="Times New Roman"/>
           <w:sz w:val="24"/>
           <w:szCs w:val="24"/>
-        </w:rPr>
-        <w:t xml:space="preserve">Here </w:t>
-      </w:r>
-      <w:proofErr w:type="spellStart"/>
-      <w:r>
-        <w:rPr>
-          <w:rFonts w:ascii="Times New Roman" w:hAnsi="Times New Roman" w:cs="Times New Roman"/>
-          <w:sz w:val="24"/>
-          <w:szCs w:val="24"/>
-        </w:rPr>
-        <w:t>I'll</w:t>
-      </w:r>
-      <w:proofErr w:type="spellEnd"/>
-      <w:r>
-        <w:rPr>
-          <w:rFonts w:ascii="Times New Roman" w:hAnsi="Times New Roman" w:cs="Times New Roman"/>
-          <w:sz w:val="24"/>
-          <w:szCs w:val="24"/>
-        </w:rPr>
-        <w:t xml:space="preserve"> </w:t>
-      </w:r>
-      <w:proofErr w:type="spellStart"/>
-      <w:r>
-        <w:rPr>
-          <w:rFonts w:ascii="Times New Roman" w:hAnsi="Times New Roman" w:cs="Times New Roman"/>
-          <w:sz w:val="24"/>
-          <w:szCs w:val="24"/>
-        </w:rPr>
-        <w:t>briefly</w:t>
-      </w:r>
-      <w:proofErr w:type="spellEnd"/>
-      <w:r>
-        <w:rPr>
-          <w:rFonts w:ascii="Times New Roman" w:hAnsi="Times New Roman" w:cs="Times New Roman"/>
-          <w:sz w:val="24"/>
-          <w:szCs w:val="24"/>
-        </w:rPr>
-        <w:t xml:space="preserve"> describe </w:t>
-      </w:r>
-      <w:proofErr w:type="spellStart"/>
-      <w:r>
-        <w:rPr>
-          <w:rFonts w:ascii="Times New Roman" w:hAnsi="Times New Roman" w:cs="Times New Roman"/>
-          <w:sz w:val="24"/>
-          <w:szCs w:val="24"/>
-        </w:rPr>
-        <w:t>each</w:t>
-      </w:r>
-      <w:proofErr w:type="spellEnd"/>
-      <w:r>
-        <w:rPr>
-          <w:rFonts w:ascii="Times New Roman" w:hAnsi="Times New Roman" w:cs="Times New Roman"/>
-          <w:sz w:val="24"/>
-          <w:szCs w:val="24"/>
-        </w:rPr>
-        <w:t xml:space="preserve"> </w:t>
-      </w:r>
-      <w:proofErr w:type="spellStart"/>
-      <w:r>
-        <w:rPr>
-          <w:rFonts w:ascii="Times New Roman" w:hAnsi="Times New Roman" w:cs="Times New Roman"/>
-          <w:sz w:val="24"/>
-          <w:szCs w:val="24"/>
-        </w:rPr>
-        <w:t>phase</w:t>
-      </w:r>
-      <w:proofErr w:type="spellEnd"/>
-      <w:r>
-        <w:rPr>
-          <w:rFonts w:ascii="Times New Roman" w:hAnsi="Times New Roman" w:cs="Times New Roman"/>
-          <w:sz w:val="24"/>
-          <w:szCs w:val="24"/>
-        </w:rPr>
-        <w:t xml:space="preserve"> </w:t>
-      </w:r>
-      <w:proofErr w:type="spellStart"/>
-      <w:r>
-        <w:rPr>
-          <w:rFonts w:ascii="Times New Roman" w:hAnsi="Times New Roman" w:cs="Times New Roman"/>
-          <w:sz w:val="24"/>
-          <w:szCs w:val="24"/>
-        </w:rPr>
-        <w:t>of</w:t>
-      </w:r>
-      <w:proofErr w:type="spellEnd"/>
-      <w:r>
-        <w:rPr>
-          <w:rFonts w:ascii="Times New Roman" w:hAnsi="Times New Roman" w:cs="Times New Roman"/>
-          <w:sz w:val="24"/>
-          <w:szCs w:val="24"/>
-        </w:rPr>
-        <w:t xml:space="preserve"> </w:t>
-      </w:r>
-      <w:proofErr w:type="spellStart"/>
-      <w:r>
-        <w:rPr>
-          <w:rFonts w:ascii="Times New Roman" w:hAnsi="Times New Roman" w:cs="Times New Roman"/>
-          <w:sz w:val="24"/>
-          <w:szCs w:val="24"/>
-        </w:rPr>
-        <w:t>the</w:t>
-      </w:r>
-      <w:proofErr w:type="spellEnd"/>
-      <w:r>
-        <w:rPr>
-          <w:rFonts w:ascii="Times New Roman" w:hAnsi="Times New Roman" w:cs="Times New Roman"/>
-          <w:sz w:val="24"/>
-          <w:szCs w:val="24"/>
-        </w:rPr>
-        <w:t xml:space="preserve"> SDLC:</w:t>
+          <w:lang w:val="en-US"/>
+        </w:rPr>
+        <w:t>Here I'll briefly describe each phase of the SDLC:</w:t>
       </w:r>
     </w:p>
     <w:p>
@@ -516,6 +498,7 @@
           <w:rFonts w:ascii="Times New Roman" w:hAnsi="Times New Roman" w:cs="Times New Roman"/>
           <w:sz w:val="24"/>
           <w:szCs w:val="24"/>
+          <w:lang w:val="en-US"/>
         </w:rPr>
       </w:pPr>
       <w:r>
@@ -2455,6 +2438,7 @@
   <w:style w:type="character" w:default="1" w:styleId="Fuentedeprrafopredeter">
     <w:name w:val="Default Paragraph Font"/>
     <w:uiPriority w:val="1"/>
+    <w:semiHidden/>
     <w:unhideWhenUsed/>
   </w:style>
   <w:style w:type="table" w:default="1" w:styleId="Tablanormal">
@@ -2477,6 +2461,29 @@
     <w:uiPriority w:val="99"/>
     <w:semiHidden/>
     <w:unhideWhenUsed/>
+  </w:style>
+  <w:style w:type="character" w:styleId="Hipervnculo">
+    <w:name w:val="Hyperlink"/>
+    <w:basedOn w:val="Fuentedeprrafopredeter"/>
+    <w:uiPriority w:val="99"/>
+    <w:unhideWhenUsed/>
+    <w:rsid w:val="00E22ED7"/>
+    <w:rPr>
+      <w:color w:val="0563C1" w:themeColor="hyperlink"/>
+      <w:u w:val="single"/>
+    </w:rPr>
+  </w:style>
+  <w:style w:type="character" w:styleId="Mencinsinresolver">
+    <w:name w:val="Unresolved Mention"/>
+    <w:basedOn w:val="Fuentedeprrafopredeter"/>
+    <w:uiPriority w:val="99"/>
+    <w:semiHidden/>
+    <w:unhideWhenUsed/>
+    <w:rsid w:val="00E22ED7"/>
+    <w:rPr>
+      <w:color w:val="605E5C"/>
+      <w:shd w:val="clear" w:color="auto" w:fill="E1DFDD"/>
+    </w:rPr>
   </w:style>
 </w:styles>
 </file>

</xml_diff>